<commit_message>
Update full site, testing make-site.R
</commit_message>
<xml_diff>
--- a/docs/talks/R-Workshop-James.docx
+++ b/docs/talks/R-Workshop-James.docx
@@ -53,7 +53,7 @@
         <w:t xml:space="preserve"> </w:t>
       </w:r>
       <w:r>
-        <w:t xml:space="preserve">09:24:27</w:t>
+        <w:t xml:space="preserve">12:17:57</w:t>
       </w:r>
     </w:p>
     <w:p>
@@ -7295,7 +7295,7 @@
     </w:lvl>
   </w:abstractNum>
   <w:abstractNum w:abstractNumId="990">
-    <w:nsid w:val="4c6520e9"/>
+    <w:nsid w:val="b7b17e13"/>
     <w:multiLevelType w:val="multilevel"/>
     <w:lvl w:ilvl="0">
       <w:numFmt w:val="bullet"/>

</xml_diff>